<commit_message>
Changed and revised the code along with the word document
</commit_message>
<xml_diff>
--- a/module_10/Milestone #2.docx
+++ b/module_10/Milestone #2.docx
@@ -35,7 +35,7 @@
     </w:p>
     <w:p>
       <w:r>
-        <w:t>Our ERD did not change from the original, as we feel that we were able to capture enough data from conception of the initial ERD.</w:t>
+        <w:t>We actually changed some variables and added an attribute for purchase date of trip.</w:t>
       </w:r>
     </w:p>
     <w:p>
@@ -44,10 +44,10 @@
           <w:noProof/>
         </w:rPr>
         <w:drawing>
-          <wp:inline distT="0" distB="0" distL="0" distR="0" wp14:anchorId="23CFC6EB" wp14:editId="2E348C20">
-            <wp:extent cx="5943600" cy="5434330"/>
-            <wp:effectExtent l="0" t="0" r="0" b="0"/>
-            <wp:docPr id="11" name="Picture 11" descr="A picture containing diagram&#10;&#10;Description automatically generated"/>
+          <wp:inline distT="0" distB="0" distL="0" distR="0" wp14:anchorId="08BD0E68" wp14:editId="52ADDE36">
+            <wp:extent cx="5943600" cy="5327650"/>
+            <wp:effectExtent l="0" t="0" r="0" b="6350"/>
+            <wp:docPr id="1" name="Picture 1" descr="Timeline&#10;&#10;Description automatically generated with medium confidence"/>
             <wp:cNvGraphicFramePr>
               <a:graphicFrameLocks xmlns:a="http://schemas.openxmlformats.org/drawingml/2006/main" noChangeAspect="1"/>
             </wp:cNvGraphicFramePr>
@@ -55,17 +55,11 @@
               <a:graphicData uri="http://schemas.openxmlformats.org/drawingml/2006/picture">
                 <pic:pic xmlns:pic="http://schemas.openxmlformats.org/drawingml/2006/picture">
                   <pic:nvPicPr>
-                    <pic:cNvPr id="11" name="Picture 11" descr="A picture containing diagram&#10;&#10;Description automatically generated"/>
+                    <pic:cNvPr id="1" name="Picture 1" descr="Timeline&#10;&#10;Description automatically generated with medium confidence"/>
                     <pic:cNvPicPr/>
                   </pic:nvPicPr>
                   <pic:blipFill>
-                    <a:blip r:embed="rId6">
-                      <a:extLst>
-                        <a:ext uri="{28A0092B-C50C-407E-A947-70E740481C1C}">
-                          <a14:useLocalDpi xmlns:a14="http://schemas.microsoft.com/office/drawing/2010/main" val="0"/>
-                        </a:ext>
-                      </a:extLst>
-                    </a:blip>
+                    <a:blip r:embed="rId6"/>
                     <a:stretch>
                       <a:fillRect/>
                     </a:stretch>
@@ -73,7 +67,7 @@
                   <pic:spPr>
                     <a:xfrm>
                       <a:off x="0" y="0"/>
-                      <a:ext cx="5943600" cy="5434330"/>
+                      <a:ext cx="5943600" cy="5327650"/>
                     </a:xfrm>
                     <a:prstGeom prst="rect">
                       <a:avLst/>
@@ -89,23 +83,20 @@
     <w:p/>
     <w:p>
       <w:r>
+        <w:t>Python Screen</w:t>
+      </w:r>
+      <w:r>
+        <w:t xml:space="preserve"> Shots</w:t>
+      </w:r>
+    </w:p>
+    <w:p>
+      <w:r>
         <w:lastRenderedPageBreak/>
-        <w:t>Python Screen</w:t>
-      </w:r>
-      <w:r>
-        <w:t xml:space="preserve"> Shots</w:t>
-      </w:r>
-    </w:p>
-    <w:p>
-      <w:r>
-        <w:rPr>
-          <w:noProof/>
-        </w:rPr>
         <w:drawing>
-          <wp:inline distT="0" distB="0" distL="0" distR="0" wp14:anchorId="2A72D89E" wp14:editId="03DE373E">
-            <wp:extent cx="5943600" cy="3343275"/>
-            <wp:effectExtent l="0" t="0" r="0" b="9525"/>
-            <wp:docPr id="9" name="Picture 9" descr="Text&#10;&#10;Description automatically generated"/>
+          <wp:inline distT="0" distB="0" distL="0" distR="0" wp14:anchorId="5EA49B2D" wp14:editId="6E235A0B">
+            <wp:extent cx="5943600" cy="4497705"/>
+            <wp:effectExtent l="0" t="0" r="0" b="0"/>
+            <wp:docPr id="2" name="Picture 2" descr="Text&#10;&#10;Description automatically generated"/>
             <wp:cNvGraphicFramePr>
               <a:graphicFrameLocks xmlns:a="http://schemas.openxmlformats.org/drawingml/2006/main" noChangeAspect="1"/>
             </wp:cNvGraphicFramePr>
@@ -113,7 +104,7 @@
               <a:graphicData uri="http://schemas.openxmlformats.org/drawingml/2006/picture">
                 <pic:pic xmlns:pic="http://schemas.openxmlformats.org/drawingml/2006/picture">
                   <pic:nvPicPr>
-                    <pic:cNvPr id="9" name="Picture 9" descr="Text&#10;&#10;Description automatically generated"/>
+                    <pic:cNvPr id="2" name="Picture 2" descr="Text&#10;&#10;Description automatically generated"/>
                     <pic:cNvPicPr/>
                   </pic:nvPicPr>
                   <pic:blipFill>
@@ -125,7 +116,7 @@
                   <pic:spPr>
                     <a:xfrm>
                       <a:off x="0" y="0"/>
-                      <a:ext cx="5943600" cy="3343275"/>
+                      <a:ext cx="5943600" cy="4497705"/>
                     </a:xfrm>
                     <a:prstGeom prst="rect">
                       <a:avLst/>
@@ -137,17 +128,12 @@
           </wp:inline>
         </w:drawing>
       </w:r>
-    </w:p>
-    <w:p>
-      <w:r>
-        <w:rPr>
-          <w:noProof/>
-        </w:rPr>
+      <w:r>
         <w:drawing>
-          <wp:inline distT="0" distB="0" distL="0" distR="0" wp14:anchorId="3DC82408" wp14:editId="3F9F568F">
-            <wp:extent cx="5943600" cy="3343275"/>
-            <wp:effectExtent l="0" t="0" r="0" b="9525"/>
-            <wp:docPr id="10" name="Picture 10" descr="Text&#10;&#10;Description automatically generated"/>
+          <wp:inline distT="0" distB="0" distL="0" distR="0" wp14:anchorId="69895D02" wp14:editId="535E7684">
+            <wp:extent cx="5400675" cy="3636800"/>
+            <wp:effectExtent l="0" t="0" r="0" b="1905"/>
+            <wp:docPr id="4" name="Picture 4" descr="Text&#10;&#10;Description automatically generated"/>
             <wp:cNvGraphicFramePr>
               <a:graphicFrameLocks xmlns:a="http://schemas.openxmlformats.org/drawingml/2006/main" noChangeAspect="1"/>
             </wp:cNvGraphicFramePr>
@@ -155,7 +141,7 @@
               <a:graphicData uri="http://schemas.openxmlformats.org/drawingml/2006/picture">
                 <pic:pic xmlns:pic="http://schemas.openxmlformats.org/drawingml/2006/picture">
                   <pic:nvPicPr>
-                    <pic:cNvPr id="10" name="Picture 10" descr="Text&#10;&#10;Description automatically generated"/>
+                    <pic:cNvPr id="4" name="Picture 4" descr="Text&#10;&#10;Description automatically generated"/>
                     <pic:cNvPicPr/>
                   </pic:nvPicPr>
                   <pic:blipFill>
@@ -167,7 +153,7 @@
                   <pic:spPr>
                     <a:xfrm>
                       <a:off x="0" y="0"/>
-                      <a:ext cx="5943600" cy="3343275"/>
+                      <a:ext cx="5422507" cy="3651502"/>
                     </a:xfrm>
                     <a:prstGeom prst="rect">
                       <a:avLst/>
@@ -180,7 +166,6 @@
         </w:drawing>
       </w:r>
     </w:p>
-    <w:p/>
     <w:sectPr>
       <w:headerReference w:type="default" r:id="rId9"/>
       <w:pgSz w:w="12240" w:h="15840"/>

</xml_diff>